<commit_message>
Minor E1 Form changes
</commit_message>
<xml_diff>
--- a/TDE E1 Form.docx
+++ b/TDE E1 Form.docx
@@ -1440,6 +1440,7 @@
               <w:rPr>
                 <w:sz w:val="20"/>
               </w:rPr>
+              <w:lastRenderedPageBreak/>
               <w:t>6.</w:t>
             </w:r>
           </w:p>
@@ -1464,14 +1465,7 @@
               <w:rPr>
                 <w:sz w:val="20"/>
               </w:rPr>
-              <w:t xml:space="preserve">Will the study involve discussion of or responses to questions the </w:t>
-            </w:r>
-            <w:r>
-              <w:rPr>
-                <w:sz w:val="20"/>
-              </w:rPr>
-              <w:lastRenderedPageBreak/>
-              <w:t>participants might find sensitive? (e.g. own traumatic experiences)</w:t>
+              <w:t>Will the study involve discussion of or responses to questions the participants might find sensitive? (e.g. own traumatic experiences)</w:t>
             </w:r>
           </w:p>
           <w:p>
@@ -1827,6 +1821,12 @@
                 <w:sz w:val="20"/>
               </w:rPr>
             </w:pPr>
+            <w:r>
+              <w:rPr>
+                <w:sz w:val="20"/>
+              </w:rPr>
+              <w:t>X</w:t>
+            </w:r>
           </w:p>
         </w:tc>
       </w:tr>
@@ -2499,6 +2499,7 @@
             </w:pPr>
             <w:r>
               <w:rPr>
+                <w:noProof/>
                 <w:sz w:val="20"/>
               </w:rPr>
               <w:drawing>

</xml_diff>